<commit_message>
files are the same, but added notes for 'version 6 notes'
</commit_message>
<xml_diff>
--- a/הערות בשביל גרסה 6.docx
+++ b/הערות בשביל גרסה 6.docx
@@ -98,6 +98,26 @@
           <w:rtl/>
         </w:rPr>
         <w:t>ה 6</w:t>
+      </w:r>
+    </w:p>
+    <w:p>
+      <w:pPr>
+        <w:ind w:left="720" w:hanging="360"/>
+        <w:jc w:val="center"/>
+        <w:rPr>
+          <w:sz w:val="32"/>
+          <w:szCs w:val="32"/>
+          <w:rtl/>
+        </w:rPr>
+      </w:pPr>
+      <w:r>
+        <w:rPr>
+          <w:rFonts w:hint="cs"/>
+          <w:sz w:val="32"/>
+          <w:szCs w:val="32"/>
+          <w:rtl/>
+        </w:rPr>
+        <w:t>גרסה 6 - גרסת סיכום לכלל קבצים מגרסאות 5 - תיתן "מבט על" על כל הנתונים של כמה קבצי גרסאות 5.</w:t>
       </w:r>
     </w:p>
     <w:p>
@@ -502,7 +522,6 @@
               </w:rPr>
               <w:t>גם של סיכום -</w:t>
             </w:r>
-            <w:proofErr w:type="spellStart"/>
             <w:r>
               <w:rPr>
                 <w:rFonts w:hint="cs"/>
@@ -515,15 +534,7 @@
                 <w:rFonts w:hint="cs"/>
                 <w:rtl/>
               </w:rPr>
-              <w:t>יעד</w:t>
-            </w:r>
-            <w:proofErr w:type="spellEnd"/>
-            <w:r>
-              <w:rPr>
-                <w:rFonts w:hint="cs"/>
-                <w:rtl/>
-              </w:rPr>
-              <w:t>(או חריגה מיעד</w:t>
+              <w:t>יעד(או חריגה מיעד</w:t>
             </w:r>
             <w:r>
               <w:rPr>
@@ -544,14 +555,7 @@
                 <w:rFonts w:hint="cs"/>
                 <w:rtl/>
               </w:rPr>
-              <w:t>מתאים להופיע בתרשים עמודות</w:t>
-            </w:r>
-            <w:r>
-              <w:rPr>
-                <w:rFonts w:hint="cs"/>
-                <w:rtl/>
-              </w:rPr>
-              <w:t>.</w:t>
+              <w:t>מתאים להופיע בתרשים עמודות.</w:t>
             </w:r>
           </w:p>
           <w:p>
@@ -656,23 +660,7 @@
           <w:rFonts w:cs="Arial" w:hint="cs"/>
           <w:rtl/>
         </w:rPr>
-        <w:t xml:space="preserve">השקעות, מזומן </w:t>
-      </w:r>
-      <w:proofErr w:type="spellStart"/>
-      <w:r>
-        <w:rPr>
-          <w:rFonts w:cs="Arial" w:hint="cs"/>
-          <w:rtl/>
-        </w:rPr>
-        <w:t>וכו</w:t>
-      </w:r>
-      <w:proofErr w:type="spellEnd"/>
-      <w:r>
-        <w:rPr>
-          <w:rFonts w:cs="Arial" w:hint="cs"/>
-          <w:rtl/>
-        </w:rPr>
-        <w:t>.</w:t>
+        <w:t>השקעות, מזומן וכו.</w:t>
       </w:r>
       <w:r>
         <w:rPr>

</xml_diff>